<commit_message>
Update: Report Pra LOP + Create Pra LOP + Pra LOP Detail + Reward Witel OBL & Pra LOP
</commit_message>
<xml_diff>
--- a/public/basic_documents/basic_p0_doc.docx
+++ b/public/basic_documents/basic_p0_doc.docx
@@ -7,6 +7,7 @@
         <w:pStyle w:val="Normal"/>
         <w:rPr>
           <w:rFonts w:ascii="Times New Roman" w:hAnsi="Times New Roman"/>
+          <w:b/>
           <w:b/>
           <w:bCs/>
           <w:sz w:val="20"/>
@@ -29,12 +30,12 @@
               <wp:anchor behindDoc="0" distT="5715" distB="4445" distL="5715" distR="4445" simplePos="0" locked="0" layoutInCell="0" allowOverlap="1" relativeHeight="2" wp14:anchorId="5E526379">
                 <wp:simplePos x="0" y="0"/>
                 <wp:positionH relativeFrom="column">
-                  <wp:posOffset>5103495</wp:posOffset>
+                  <wp:posOffset>4803140</wp:posOffset>
                 </wp:positionH>
                 <wp:positionV relativeFrom="paragraph">
                   <wp:posOffset>87630</wp:posOffset>
                 </wp:positionV>
-                <wp:extent cx="921385" cy="295275"/>
+                <wp:extent cx="1221740" cy="295275"/>
                 <wp:effectExtent l="5715" t="5715" r="4445" b="4445"/>
                 <wp:wrapNone/>
                 <wp:docPr id="1" name="Text Box 66"/>
@@ -45,7 +46,7 @@
                       <wps:spPr>
                         <a:xfrm>
                           <a:off x="0" y="0"/>
-                          <a:ext cx="921240" cy="295200"/>
+                          <a:ext cx="1221840" cy="295200"/>
                         </a:xfrm>
                         <a:prstGeom prst="rect">
                           <a:avLst/>
@@ -73,6 +74,7 @@
                               <w:pStyle w:val="FrameContents"/>
                               <w:spacing w:before="0" w:after="200"/>
                               <w:rPr>
+                                <w:b/>
                                 <w:b/>
                               </w:rPr>
                             </w:pPr>
@@ -104,7 +106,7 @@
           </mc:Choice>
           <mc:Fallback>
             <w:pict>
-              <v:rect id="shape_0" ID="Text Box 66" path="m0,0l-2147483645,0l-2147483645,-2147483646l0,-2147483646xe" fillcolor="white" stroked="t" o:allowincell="f" style="position:absolute;margin-left:401.85pt;margin-top:6.9pt;width:72.5pt;height:23.2pt;mso-wrap-style:square;v-text-anchor:top" wp14:anchorId="5E526379">
+              <v:rect id="shape_0" ID="Text Box 66" path="m0,0l-2147483645,0l-2147483645,-2147483646l0,-2147483646xe" fillcolor="white" stroked="t" o:allowincell="f" style="position:absolute;margin-left:378.2pt;margin-top:6.9pt;width:96.15pt;height:23.2pt;mso-wrap-style:square;v-text-anchor:top" wp14:anchorId="5E526379">
                 <v:fill o:detectmouseclick="t" type="solid" color2="black"/>
                 <v:stroke color="black" weight="9360" joinstyle="miter" endcap="flat"/>
                 <v:textbox>
@@ -114,6 +116,7 @@
                         <w:pStyle w:val="FrameContents"/>
                         <w:spacing w:before="0" w:after="200"/>
                         <w:rPr>
+                          <w:b/>
                           <w:b/>
                         </w:rPr>
                       </w:pPr>
@@ -148,6 +151,7 @@
         <w:rPr>
           <w:rFonts w:ascii="Times New Roman" w:hAnsi="Times New Roman"/>
           <w:b/>
+          <w:b/>
           <w:bCs/>
           <w:sz w:val="20"/>
           <w:szCs w:val="20"/>
@@ -172,6 +176,7 @@
         <w:jc w:val="center"/>
         <w:rPr>
           <w:rFonts w:ascii="Times New Roman" w:hAnsi="Times New Roman"/>
+          <w:b/>
           <w:b/>
           <w:bCs/>
           <w:sz w:val="20"/>
@@ -254,6 +259,7 @@
         <w:jc w:val="center"/>
         <w:rPr>
           <w:rFonts w:ascii="Times New Roman" w:hAnsi="Times New Roman"/>
+          <w:b/>
           <w:b/>
           <w:bCs/>
           <w:sz w:val="20"/>
@@ -295,30 +301,20 @@
         <w:rPr>
           <w:rFonts w:ascii="Times New Roman" w:hAnsi="Times New Roman"/>
           <w:b/>
-          <w:bCs/>
-          <w:sz w:val="20"/>
-          <w:szCs w:val="20"/>
-          <w:lang w:val="sv-SE"/>
-        </w:rPr>
-      </w:pPr>
-      <w:r>
-        <w:rPr>
-          <w:rFonts w:ascii="Times New Roman" w:hAnsi="Times New Roman"/>
-          <w:sz w:val="20"/>
-          <w:szCs w:val="20"/>
-        </w:rPr>
-        <w:t xml:space="preserve"> </w:t>
-      </w:r>
-      <w:r>
-        <w:rPr>
-          <w:rFonts w:ascii="Times New Roman" w:hAnsi="Times New Roman"/>
           <w:b/>
           <w:bCs/>
           <w:sz w:val="20"/>
           <w:szCs w:val="20"/>
           <w:lang w:val="sv-SE"/>
         </w:rPr>
-        <w:t>”</w:t>
+      </w:pPr>
+      <w:r>
+        <w:rPr>
+          <w:rFonts w:ascii="Times New Roman" w:hAnsi="Times New Roman"/>
+          <w:sz w:val="20"/>
+          <w:szCs w:val="20"/>
+        </w:rPr>
+        <w:t xml:space="preserve"> </w:t>
       </w:r>
       <w:r>
         <w:rPr>
@@ -329,6 +325,17 @@
           <w:szCs w:val="20"/>
           <w:lang w:val="sv-SE"/>
         </w:rPr>
+        <w:t>”</w:t>
+      </w:r>
+      <w:r>
+        <w:rPr>
+          <w:rFonts w:ascii="Times New Roman" w:hAnsi="Times New Roman"/>
+          <w:b/>
+          <w:bCs/>
+          <w:sz w:val="20"/>
+          <w:szCs w:val="20"/>
+          <w:lang w:val="sv-SE"/>
+        </w:rPr>
         <w:t>${f1_judul_projek}”</w:t>
       </w:r>
     </w:p>
@@ -338,6 +345,7 @@
         <w:jc w:val="center"/>
         <w:rPr>
           <w:rFonts w:ascii="Times New Roman" w:hAnsi="Times New Roman"/>
+          <w:b/>
           <w:b/>
           <w:bCs/>
           <w:sz w:val="20"/>
@@ -427,6 +435,7 @@
               <w:rPr>
                 <w:rFonts w:ascii="Times New Roman" w:hAnsi="Times New Roman"/>
                 <w:b/>
+                <w:b/>
                 <w:sz w:val="20"/>
                 <w:szCs w:val="20"/>
               </w:rPr>
@@ -637,6 +646,7 @@
               <w:rPr>
                 <w:rFonts w:ascii="Times New Roman" w:hAnsi="Times New Roman"/>
                 <w:b/>
+                <w:b/>
                 <w:bCs/>
                 <w:sz w:val="20"/>
                 <w:szCs w:val="20"/>
@@ -708,6 +718,7 @@
               <w:spacing w:before="120" w:after="60"/>
               <w:rPr>
                 <w:rFonts w:ascii="Times New Roman" w:hAnsi="Times New Roman"/>
+                <w:b/>
                 <w:b/>
                 <w:bCs/>
                 <w:sz w:val="20"/>
@@ -741,6 +752,7 @@
         <w:jc w:val="both"/>
         <w:rPr>
           <w:b/>
+          <w:b/>
           <w:bCs/>
           <w:i/>
           <w:i/>
@@ -915,6 +927,7 @@
         <w:jc w:val="both"/>
         <w:rPr>
           <w:rFonts w:ascii="Times New Roman" w:hAnsi="Times New Roman"/>
+          <w:b/>
           <w:b/>
           <w:sz w:val="20"/>
           <w:szCs w:val="20"/>
@@ -1425,6 +1438,7 @@
               <w:rPr>
                 <w:rFonts w:ascii="Times New Roman" w:hAnsi="Times New Roman"/>
                 <w:b/>
+                <w:b/>
                 <w:bCs/>
                 <w:color w:val="FFFFFF"/>
                 <w:sz w:val="20"/>
@@ -1466,6 +1480,7 @@
               <w:rPr>
                 <w:rFonts w:ascii="Times New Roman" w:hAnsi="Times New Roman"/>
                 <w:b/>
+                <w:b/>
                 <w:bCs/>
                 <w:color w:val="FFFFFF"/>
                 <w:sz w:val="20"/>
@@ -1507,6 +1522,7 @@
               <w:rPr>
                 <w:rFonts w:ascii="Times New Roman" w:hAnsi="Times New Roman"/>
                 <w:b/>
+                <w:b/>
                 <w:bCs/>
                 <w:color w:val="FFFFFF"/>
                 <w:sz w:val="20"/>
@@ -1548,6 +1564,7 @@
               <w:rPr>
                 <w:rFonts w:ascii="Times New Roman" w:hAnsi="Times New Roman"/>
                 <w:b/>
+                <w:b/>
                 <w:bCs/>
                 <w:color w:val="FFFFFF"/>
                 <w:sz w:val="20"/>
@@ -1588,6 +1605,7 @@
               <w:rPr>
                 <w:rFonts w:ascii="Times New Roman" w:hAnsi="Times New Roman"/>
                 <w:b/>
+                <w:b/>
                 <w:bCs/>
                 <w:color w:val="FFFFFF"/>
                 <w:sz w:val="20"/>
@@ -1615,6 +1633,7 @@
               <w:rPr>
                 <w:rFonts w:ascii="Times New Roman" w:hAnsi="Times New Roman"/>
                 <w:b/>
+                <w:b/>
                 <w:bCs/>
                 <w:color w:val="FFFFFF"/>
                 <w:sz w:val="20"/>
@@ -1654,6 +1673,7 @@
               <w:jc w:val="center"/>
               <w:rPr>
                 <w:rFonts w:ascii="Times New Roman" w:hAnsi="Times New Roman"/>
+                <w:b/>
                 <w:b/>
                 <w:bCs/>
                 <w:color w:val="FFFFFF"/>
@@ -1699,6 +1719,7 @@
               <w:rPr>
                 <w:rFonts w:ascii="Times New Roman" w:hAnsi="Times New Roman"/>
                 <w:b/>
+                <w:b/>
                 <w:bCs/>
                 <w:color w:val="FFFFFF"/>
                 <w:sz w:val="20"/>
@@ -1737,6 +1758,7 @@
               <w:rPr>
                 <w:rFonts w:ascii="Times New Roman" w:hAnsi="Times New Roman"/>
                 <w:b/>
+                <w:b/>
                 <w:bCs/>
                 <w:color w:val="FFFFFF"/>
                 <w:sz w:val="20"/>
@@ -1775,6 +1797,7 @@
               <w:rPr>
                 <w:rFonts w:ascii="Times New Roman" w:hAnsi="Times New Roman"/>
                 <w:b/>
+                <w:b/>
                 <w:bCs/>
                 <w:color w:val="FFFFFF"/>
                 <w:sz w:val="20"/>
@@ -1813,6 +1836,7 @@
               <w:rPr>
                 <w:rFonts w:ascii="Times New Roman" w:hAnsi="Times New Roman"/>
                 <w:b/>
+                <w:b/>
                 <w:bCs/>
                 <w:color w:val="FFFFFF"/>
                 <w:sz w:val="20"/>
@@ -1851,6 +1875,7 @@
               <w:rPr>
                 <w:rFonts w:ascii="Times New Roman" w:hAnsi="Times New Roman"/>
                 <w:b/>
+                <w:b/>
                 <w:bCs/>
                 <w:color w:val="FFFFFF"/>
                 <w:sz w:val="20"/>
@@ -1888,6 +1913,7 @@
               <w:rPr>
                 <w:rFonts w:ascii="Times New Roman" w:hAnsi="Times New Roman"/>
                 <w:b/>
+                <w:b/>
                 <w:bCs/>
                 <w:color w:val="FFFFFF"/>
                 <w:sz w:val="20"/>
@@ -1925,6 +1951,7 @@
               <w:jc w:val="center"/>
               <w:rPr>
                 <w:rFonts w:ascii="Times New Roman" w:hAnsi="Times New Roman"/>
+                <w:b/>
                 <w:b/>
                 <w:bCs/>
                 <w:color w:val="FFFFFF"/>
@@ -2216,6 +2243,7 @@
               <w:rPr>
                 <w:rFonts w:ascii="Times New Roman" w:hAnsi="Times New Roman"/>
                 <w:b/>
+                <w:b/>
                 <w:bCs/>
                 <w:color w:val="000000"/>
                 <w:sz w:val="20"/>
@@ -2255,6 +2283,7 @@
               <w:jc w:val="center"/>
               <w:rPr>
                 <w:rFonts w:ascii="Times New Roman" w:hAnsi="Times New Roman"/>
+                <w:b/>
                 <w:b/>
                 <w:bCs/>
                 <w:color w:val="000000"/>
@@ -2600,6 +2629,7 @@
               <w:rPr>
                 <w:rFonts w:ascii="Times New Roman" w:hAnsi="Times New Roman"/>
                 <w:b/>
+                <w:b/>
                 <w:sz w:val="20"/>
                 <w:szCs w:val="20"/>
               </w:rPr>
@@ -2635,6 +2665,7 @@
               <w:rPr>
                 <w:rFonts w:ascii="Times New Roman" w:hAnsi="Times New Roman"/>
                 <w:b/>
+                <w:b/>
                 <w:sz w:val="20"/>
                 <w:szCs w:val="20"/>
               </w:rPr>
@@ -2670,6 +2701,7 @@
               <w:rPr>
                 <w:rFonts w:ascii="Times New Roman" w:hAnsi="Times New Roman"/>
                 <w:b/>
+                <w:b/>
                 <w:sz w:val="20"/>
                 <w:szCs w:val="20"/>
               </w:rPr>
@@ -2704,6 +2736,7 @@
               <w:jc w:val="center"/>
               <w:rPr>
                 <w:rFonts w:ascii="Times New Roman" w:hAnsi="Times New Roman"/>
+                <w:b/>
                 <w:b/>
                 <w:sz w:val="20"/>
                 <w:szCs w:val="20"/>
@@ -2999,6 +3032,7 @@
               <w:rPr>
                 <w:rFonts w:ascii="Times New Roman" w:hAnsi="Times New Roman"/>
                 <w:b/>
+                <w:b/>
                 <w:bCs/>
                 <w:color w:val="FFFFFF"/>
                 <w:sz w:val="20"/>
@@ -3040,6 +3074,7 @@
               <w:rPr>
                 <w:rFonts w:ascii="Times New Roman" w:hAnsi="Times New Roman"/>
                 <w:b/>
+                <w:b/>
                 <w:bCs/>
                 <w:color w:val="FFFFFF"/>
                 <w:sz w:val="20"/>
@@ -3081,6 +3116,7 @@
               <w:rPr>
                 <w:rFonts w:ascii="Times New Roman" w:hAnsi="Times New Roman"/>
                 <w:b/>
+                <w:b/>
                 <w:bCs/>
                 <w:color w:val="FFFFFF"/>
                 <w:sz w:val="20"/>
@@ -3122,6 +3158,7 @@
               <w:rPr>
                 <w:rFonts w:ascii="Times New Roman" w:hAnsi="Times New Roman"/>
                 <w:b/>
+                <w:b/>
                 <w:bCs/>
                 <w:color w:val="FFFFFF"/>
                 <w:sz w:val="20"/>
@@ -3162,6 +3199,7 @@
               <w:rPr>
                 <w:rFonts w:ascii="Times New Roman" w:hAnsi="Times New Roman"/>
                 <w:b/>
+                <w:b/>
                 <w:bCs/>
                 <w:color w:val="FFFFFF"/>
                 <w:sz w:val="20"/>
@@ -3189,6 +3227,7 @@
               <w:rPr>
                 <w:rFonts w:ascii="Times New Roman" w:hAnsi="Times New Roman"/>
                 <w:b/>
+                <w:b/>
                 <w:bCs/>
                 <w:color w:val="FFFFFF"/>
                 <w:sz w:val="20"/>
@@ -3228,6 +3267,7 @@
               <w:jc w:val="center"/>
               <w:rPr>
                 <w:rFonts w:ascii="Times New Roman" w:hAnsi="Times New Roman"/>
+                <w:b/>
                 <w:b/>
                 <w:bCs/>
                 <w:color w:val="FFFFFF"/>
@@ -3273,6 +3313,7 @@
               <w:rPr>
                 <w:rFonts w:ascii="Times New Roman" w:hAnsi="Times New Roman"/>
                 <w:b/>
+                <w:b/>
                 <w:bCs/>
                 <w:color w:val="FFFFFF"/>
                 <w:sz w:val="20"/>
@@ -3311,6 +3352,7 @@
               <w:rPr>
                 <w:rFonts w:ascii="Times New Roman" w:hAnsi="Times New Roman"/>
                 <w:b/>
+                <w:b/>
                 <w:bCs/>
                 <w:color w:val="FFFFFF"/>
                 <w:sz w:val="20"/>
@@ -3349,6 +3391,7 @@
               <w:rPr>
                 <w:rFonts w:ascii="Times New Roman" w:hAnsi="Times New Roman"/>
                 <w:b/>
+                <w:b/>
                 <w:bCs/>
                 <w:color w:val="FFFFFF"/>
                 <w:sz w:val="20"/>
@@ -3387,6 +3430,7 @@
               <w:rPr>
                 <w:rFonts w:ascii="Times New Roman" w:hAnsi="Times New Roman"/>
                 <w:b/>
+                <w:b/>
                 <w:bCs/>
                 <w:color w:val="FFFFFF"/>
                 <w:sz w:val="20"/>
@@ -3425,6 +3469,7 @@
               <w:rPr>
                 <w:rFonts w:ascii="Times New Roman" w:hAnsi="Times New Roman"/>
                 <w:b/>
+                <w:b/>
                 <w:bCs/>
                 <w:color w:val="FFFFFF"/>
                 <w:sz w:val="20"/>
@@ -3462,6 +3507,7 @@
               <w:rPr>
                 <w:rFonts w:ascii="Times New Roman" w:hAnsi="Times New Roman"/>
                 <w:b/>
+                <w:b/>
                 <w:bCs/>
                 <w:color w:val="FFFFFF"/>
                 <w:sz w:val="20"/>
@@ -3499,6 +3545,7 @@
               <w:jc w:val="center"/>
               <w:rPr>
                 <w:rFonts w:ascii="Times New Roman" w:hAnsi="Times New Roman"/>
+                <w:b/>
                 <w:b/>
                 <w:bCs/>
                 <w:color w:val="FFFFFF"/>
@@ -3788,6 +3835,7 @@
               <w:jc w:val="center"/>
               <w:rPr>
                 <w:rFonts w:ascii="Times New Roman" w:hAnsi="Times New Roman"/>
+                <w:b/>
                 <w:b/>
                 <w:bCs/>
                 <w:color w:val="000000"/>
@@ -3978,8 +4026,8 @@
         <w:tblLook w:val="04a0" w:noHBand="0" w:noVBand="1" w:firstColumn="1" w:lastRow="0" w:lastColumn="0" w:firstRow="1"/>
       </w:tblPr>
       <w:tblGrid>
-        <w:gridCol w:w="4957"/>
-        <w:gridCol w:w="2218"/>
+        <w:gridCol w:w="4956"/>
+        <w:gridCol w:w="2219"/>
         <w:gridCol w:w="2176"/>
       </w:tblGrid>
       <w:tr>
@@ -3988,7 +4036,7 @@
         </w:trPr>
         <w:tc>
           <w:tcPr>
-            <w:tcW w:w="4957" w:type="dxa"/>
+            <w:tcW w:w="4956" w:type="dxa"/>
             <w:tcBorders>
               <w:top w:val="single" w:sz="4" w:space="0" w:color="000000"/>
               <w:left w:val="single" w:sz="4" w:space="0" w:color="000000"/>
@@ -4008,6 +4056,7 @@
               <w:rPr>
                 <w:rFonts w:ascii="Times New Roman" w:hAnsi="Times New Roman" w:eastAsia="Times New Roman"/>
                 <w:b/>
+                <w:b/>
                 <w:bCs/>
                 <w:color w:val="FFFFFF"/>
                 <w:kern w:val="0"/>
@@ -4033,7 +4082,7 @@
         </w:tc>
         <w:tc>
           <w:tcPr>
-            <w:tcW w:w="2218" w:type="dxa"/>
+            <w:tcW w:w="2219" w:type="dxa"/>
             <w:tcBorders>
               <w:top w:val="single" w:sz="4" w:space="0" w:color="000000"/>
               <w:bottom w:val="single" w:sz="4" w:space="0" w:color="000000"/>
@@ -4052,6 +4101,7 @@
               <w:rPr>
                 <w:rFonts w:ascii="Times New Roman" w:hAnsi="Times New Roman" w:eastAsia="Times New Roman"/>
                 <w:b/>
+                <w:b/>
                 <w:bCs/>
                 <w:color w:val="FFFFFF"/>
                 <w:kern w:val="0"/>
@@ -4095,6 +4145,7 @@
               <w:jc w:val="center"/>
               <w:rPr>
                 <w:rFonts w:ascii="Times New Roman" w:hAnsi="Times New Roman" w:eastAsia="Times New Roman"/>
+                <w:b/>
                 <w:b/>
                 <w:bCs/>
                 <w:color w:val="FFFFFF"/>
@@ -4126,7 +4177,7 @@
         </w:trPr>
         <w:tc>
           <w:tcPr>
-            <w:tcW w:w="4957" w:type="dxa"/>
+            <w:tcW w:w="4956" w:type="dxa"/>
             <w:vMerge w:val="restart"/>
             <w:tcBorders>
               <w:top w:val="single" w:sz="4" w:space="0" w:color="000000"/>
@@ -4166,7 +4217,7 @@
         </w:tc>
         <w:tc>
           <w:tcPr>
-            <w:tcW w:w="2218" w:type="dxa"/>
+            <w:tcW w:w="2219" w:type="dxa"/>
             <w:vMerge w:val="restart"/>
             <w:tcBorders>
               <w:top w:val="single" w:sz="4" w:space="0" w:color="000000"/>
@@ -4260,7 +4311,7 @@
         </w:trPr>
         <w:tc>
           <w:tcPr>
-            <w:tcW w:w="4957" w:type="dxa"/>
+            <w:tcW w:w="4956" w:type="dxa"/>
             <w:vMerge w:val="continue"/>
             <w:tcBorders>
               <w:top w:val="single" w:sz="4" w:space="0" w:color="000000"/>
@@ -4279,6 +4330,7 @@
               <w:rPr>
                 <w:rFonts w:ascii="Times New Roman" w:hAnsi="Times New Roman" w:eastAsia="Times New Roman"/>
                 <w:b/>
+                <w:b/>
                 <w:bCs/>
                 <w:color w:val="000000"/>
                 <w:kern w:val="0"/>
@@ -4303,7 +4355,7 @@
         </w:tc>
         <w:tc>
           <w:tcPr>
-            <w:tcW w:w="2218" w:type="dxa"/>
+            <w:tcW w:w="2219" w:type="dxa"/>
             <w:vMerge w:val="continue"/>
             <w:tcBorders>
               <w:top w:val="single" w:sz="4" w:space="0" w:color="000000"/>
@@ -4530,6 +4582,7 @@
         <w:suppressAutoHyphens w:val="false"/>
         <w:rPr>
           <w:rFonts w:ascii="Times New Roman" w:hAnsi="Times New Roman"/>
+          <w:b/>
           <w:b/>
           <w:bCs/>
           <w:sz w:val="20"/>
@@ -4563,10 +4616,10 @@
         <w:tblLook w:val="0000" w:noHBand="0" w:noVBand="0" w:firstColumn="0" w:lastRow="0" w:lastColumn="0" w:firstRow="0"/>
       </w:tblPr>
       <w:tblGrid>
-        <w:gridCol w:w="1610"/>
-        <w:gridCol w:w="2285"/>
-        <w:gridCol w:w="1619"/>
-        <w:gridCol w:w="1620"/>
+        <w:gridCol w:w="1609"/>
+        <w:gridCol w:w="2286"/>
+        <w:gridCol w:w="1618"/>
+        <w:gridCol w:w="1621"/>
         <w:gridCol w:w="2477"/>
       </w:tblGrid>
       <w:tr>
@@ -4575,7 +4628,7 @@
         </w:trPr>
         <w:tc>
           <w:tcPr>
-            <w:tcW w:w="1610" w:type="dxa"/>
+            <w:tcW w:w="1609" w:type="dxa"/>
             <w:tcBorders>
               <w:top w:val="single" w:sz="4" w:space="0" w:color="000000"/>
               <w:left w:val="single" w:sz="4" w:space="0" w:color="000000"/>
@@ -4618,7 +4671,7 @@
         </w:tc>
         <w:tc>
           <w:tcPr>
-            <w:tcW w:w="2285" w:type="dxa"/>
+            <w:tcW w:w="2286" w:type="dxa"/>
             <w:tcBorders>
               <w:top w:val="single" w:sz="4" w:space="0" w:color="000000"/>
               <w:left w:val="single" w:sz="4" w:space="0" w:color="000000"/>
@@ -4638,6 +4691,7 @@
               <w:jc w:val="center"/>
               <w:rPr>
                 <w:b/>
+                <w:b/>
                 <w:i/>
                 <w:i/>
                 <w:iCs/>
@@ -4659,7 +4713,7 @@
         </w:tc>
         <w:tc>
           <w:tcPr>
-            <w:tcW w:w="1619" w:type="dxa"/>
+            <w:tcW w:w="1618" w:type="dxa"/>
             <w:tcBorders>
               <w:top w:val="single" w:sz="4" w:space="0" w:color="000000"/>
               <w:left w:val="single" w:sz="4" w:space="0" w:color="000000"/>
@@ -4679,6 +4733,7 @@
               <w:jc w:val="center"/>
               <w:rPr>
                 <w:b/>
+                <w:b/>
                 <w:i/>
                 <w:i/>
                 <w:iCs/>
@@ -4700,7 +4755,7 @@
         </w:tc>
         <w:tc>
           <w:tcPr>
-            <w:tcW w:w="1620" w:type="dxa"/>
+            <w:tcW w:w="1621" w:type="dxa"/>
             <w:tcBorders>
               <w:top w:val="single" w:sz="4" w:space="0" w:color="000000"/>
               <w:left w:val="single" w:sz="4" w:space="0" w:color="000000"/>
@@ -4720,6 +4775,7 @@
               <w:jc w:val="center"/>
               <w:rPr>
                 <w:b/>
+                <w:b/>
                 <w:i/>
                 <w:i/>
                 <w:iCs/>
@@ -4760,6 +4816,7 @@
               <w:spacing w:before="20" w:after="0"/>
               <w:jc w:val="center"/>
               <w:rPr>
+                <w:b/>
                 <w:b/>
                 <w:i/>
                 <w:i/>
@@ -4787,7 +4844,7 @@
         </w:trPr>
         <w:tc>
           <w:tcPr>
-            <w:tcW w:w="1610" w:type="dxa"/>
+            <w:tcW w:w="1609" w:type="dxa"/>
             <w:tcBorders>
               <w:top w:val="single" w:sz="4" w:space="0" w:color="000000"/>
               <w:left w:val="single" w:sz="4" w:space="0" w:color="000000"/>
@@ -4828,7 +4885,7 @@
         </w:tc>
         <w:tc>
           <w:tcPr>
-            <w:tcW w:w="2285" w:type="dxa"/>
+            <w:tcW w:w="2286" w:type="dxa"/>
             <w:tcBorders>
               <w:top w:val="single" w:sz="4" w:space="0" w:color="000000"/>
               <w:left w:val="single" w:sz="4" w:space="0" w:color="000000"/>
@@ -4847,6 +4904,7 @@
               <w:jc w:val="center"/>
               <w:rPr>
                 <w:b/>
+                <w:b/>
                 <w:iCs/>
                 <w:sz w:val="20"/>
                 <w:szCs w:val="20"/>
@@ -4865,7 +4923,7 @@
         </w:tc>
         <w:tc>
           <w:tcPr>
-            <w:tcW w:w="1619" w:type="dxa"/>
+            <w:tcW w:w="1618" w:type="dxa"/>
             <w:tcBorders>
               <w:top w:val="single" w:sz="4" w:space="0" w:color="000000"/>
               <w:left w:val="single" w:sz="4" w:space="0" w:color="000000"/>
@@ -4884,6 +4942,7 @@
               <w:jc w:val="center"/>
               <w:rPr>
                 <w:b/>
+                <w:b/>
                 <w:sz w:val="20"/>
                 <w:szCs w:val="20"/>
                 <w:lang w:val="fr-FR"/>
@@ -4902,7 +4961,7 @@
         </w:tc>
         <w:tc>
           <w:tcPr>
-            <w:tcW w:w="1620" w:type="dxa"/>
+            <w:tcW w:w="1621" w:type="dxa"/>
             <w:tcBorders>
               <w:top w:val="single" w:sz="4" w:space="0" w:color="000000"/>
               <w:left w:val="single" w:sz="4" w:space="0" w:color="000000"/>
@@ -4978,7 +5037,7 @@
         </w:trPr>
         <w:tc>
           <w:tcPr>
-            <w:tcW w:w="1610" w:type="dxa"/>
+            <w:tcW w:w="1609" w:type="dxa"/>
             <w:tcBorders>
               <w:top w:val="single" w:sz="4" w:space="0" w:color="000000"/>
               <w:left w:val="single" w:sz="4" w:space="0" w:color="000000"/>
@@ -5021,7 +5080,7 @@
         </w:tc>
         <w:tc>
           <w:tcPr>
-            <w:tcW w:w="2285" w:type="dxa"/>
+            <w:tcW w:w="2286" w:type="dxa"/>
             <w:tcBorders>
               <w:top w:val="single" w:sz="4" w:space="0" w:color="000000"/>
               <w:left w:val="single" w:sz="4" w:space="0" w:color="000000"/>
@@ -5040,6 +5099,7 @@
               <w:jc w:val="center"/>
               <w:rPr>
                 <w:b/>
+                <w:b/>
                 <w:iCs/>
                 <w:sz w:val="20"/>
                 <w:szCs w:val="20"/>
@@ -5058,7 +5118,7 @@
         </w:tc>
         <w:tc>
           <w:tcPr>
-            <w:tcW w:w="1619" w:type="dxa"/>
+            <w:tcW w:w="1618" w:type="dxa"/>
             <w:tcBorders>
               <w:top w:val="single" w:sz="4" w:space="0" w:color="000000"/>
               <w:left w:val="single" w:sz="4" w:space="0" w:color="000000"/>
@@ -5077,6 +5137,7 @@
               <w:jc w:val="center"/>
               <w:rPr>
                 <w:b/>
+                <w:b/>
                 <w:i/>
                 <w:i/>
                 <w:iCs/>
@@ -5098,7 +5159,7 @@
         </w:tc>
         <w:tc>
           <w:tcPr>
-            <w:tcW w:w="1620" w:type="dxa"/>
+            <w:tcW w:w="1621" w:type="dxa"/>
             <w:tcBorders>
               <w:top w:val="single" w:sz="4" w:space="0" w:color="000000"/>
               <w:left w:val="single" w:sz="4" w:space="0" w:color="000000"/>
@@ -5175,7 +5236,7 @@
         </w:trPr>
         <w:tc>
           <w:tcPr>
-            <w:tcW w:w="1610" w:type="dxa"/>
+            <w:tcW w:w="1609" w:type="dxa"/>
             <w:tcBorders>
               <w:top w:val="single" w:sz="4" w:space="0" w:color="000000"/>
               <w:left w:val="single" w:sz="4" w:space="0" w:color="000000"/>
@@ -5210,7 +5271,7 @@
         </w:tc>
         <w:tc>
           <w:tcPr>
-            <w:tcW w:w="2285" w:type="dxa"/>
+            <w:tcW w:w="2286" w:type="dxa"/>
             <w:tcBorders>
               <w:top w:val="single" w:sz="4" w:space="0" w:color="000000"/>
               <w:left w:val="single" w:sz="4" w:space="0" w:color="000000"/>
@@ -5229,6 +5290,7 @@
               <w:jc w:val="center"/>
               <w:rPr>
                 <w:b/>
+                <w:b/>
                 <w:i/>
                 <w:i/>
                 <w:iCs/>
@@ -5249,7 +5311,7 @@
         </w:tc>
         <w:tc>
           <w:tcPr>
-            <w:tcW w:w="1619" w:type="dxa"/>
+            <w:tcW w:w="1618" w:type="dxa"/>
             <w:tcBorders>
               <w:top w:val="single" w:sz="4" w:space="0" w:color="000000"/>
               <w:left w:val="single" w:sz="4" w:space="0" w:color="000000"/>
@@ -5268,6 +5330,7 @@
               <w:jc w:val="center"/>
               <w:rPr>
                 <w:b/>
+                <w:b/>
                 <w:i/>
                 <w:i/>
                 <w:iCs/>
@@ -5289,7 +5352,7 @@
         </w:tc>
         <w:tc>
           <w:tcPr>
-            <w:tcW w:w="1620" w:type="dxa"/>
+            <w:tcW w:w="1621" w:type="dxa"/>
             <w:tcBorders>
               <w:top w:val="single" w:sz="4" w:space="0" w:color="000000"/>
               <w:left w:val="single" w:sz="4" w:space="0" w:color="000000"/>

</xml_diff>

<commit_message>
Update Tabel Rev & Beban CPE + Tabel Estimasi Harga Mitra
</commit_message>
<xml_diff>
--- a/public/basic_documents/basic_p0_doc.docx
+++ b/public/basic_documents/basic_p0_doc.docx
@@ -314,7 +314,7 @@
           <w:szCs w:val="20"/>
           <w:lang w:val="sv-SE"/>
         </w:rPr>
-        <w:t>${f1_judul_projek}”</w:t>
+        <w:t>${lop_judul_projek}”</w:t>
       </w:r>
     </w:p>
     <w:p>
@@ -480,7 +480,7 @@
                 <w:sz w:val="20"/>
                 <w:szCs w:val="20"/>
               </w:rPr>
-              <w:t>${f1_judul_projek}</w:t>
+              <w:t>${lop_judul_projek}</w:t>
             </w:r>
           </w:p>
         </w:tc>
@@ -545,7 +545,7 @@
                 <w:sz w:val="20"/>
                 <w:szCs w:val="20"/>
               </w:rPr>
-              <w:t>${f1_judul_projek}</w:t>
+              <w:t>${lop_judul_projek}</w:t>
             </w:r>
           </w:p>
         </w:tc>
@@ -610,7 +610,47 @@
                 <w:sz w:val="20"/>
                 <w:szCs w:val="20"/>
               </w:rPr>
-              <w:t>${p1_estimasi_harga} (${string_p1_estimasi_harga})</w:t>
+              <w:t>${</w:t>
+            </w:r>
+            <w:r>
+              <w:rPr>
+                <w:rFonts w:ascii="times new roman" w:hAnsi="times new roman"/>
+                <w:b/>
+                <w:bCs/>
+                <w:sz w:val="20"/>
+                <w:szCs w:val="20"/>
+              </w:rPr>
+              <w:t>lop_nilai_kb</w:t>
+            </w:r>
+            <w:r>
+              <w:rPr>
+                <w:rFonts w:ascii="times new roman" w:hAnsi="times new roman"/>
+                <w:b/>
+                <w:bCs/>
+                <w:sz w:val="20"/>
+                <w:szCs w:val="20"/>
+              </w:rPr>
+              <w:t>} (${string_</w:t>
+            </w:r>
+            <w:r>
+              <w:rPr>
+                <w:rFonts w:ascii="times new roman" w:hAnsi="times new roman"/>
+                <w:b/>
+                <w:bCs/>
+                <w:sz w:val="20"/>
+                <w:szCs w:val="20"/>
+              </w:rPr>
+              <w:t>lop_nilai_kb</w:t>
+            </w:r>
+            <w:r>
+              <w:rPr>
+                <w:rFonts w:ascii="times new roman" w:hAnsi="times new roman"/>
+                <w:b/>
+                <w:bCs/>
+                <w:sz w:val="20"/>
+                <w:szCs w:val="20"/>
+              </w:rPr>
+              <w:t>})</w:t>
             </w:r>
           </w:p>
         </w:tc>
@@ -910,8 +950,8 @@
         <w:gridCol w:w="608"/>
         <w:gridCol w:w="1443"/>
         <w:gridCol w:w="1520"/>
-        <w:gridCol w:w="1842"/>
-        <w:gridCol w:w="1342"/>
+        <w:gridCol w:w="1844"/>
+        <w:gridCol w:w="1340"/>
       </w:tblGrid>
       <w:tr>
         <w:trPr>
@@ -1374,7 +1414,7 @@
         </w:tc>
         <w:tc>
           <w:tcPr>
-            <w:tcW w:w="1842" w:type="dxa"/>
+            <w:tcW w:w="1844" w:type="dxa"/>
             <w:tcBorders>
               <w:top w:val="single" w:sz="4" w:space="0" w:color="000000"/>
               <w:bottom w:val="single" w:sz="4" w:space="0" w:color="000000"/>
@@ -1408,7 +1448,7 @@
         </w:tc>
         <w:tc>
           <w:tcPr>
-            <w:tcW w:w="1342" w:type="dxa"/>
+            <w:tcW w:w="1340" w:type="dxa"/>
             <w:tcBorders>
               <w:bottom w:val="single" w:sz="4" w:space="0" w:color="000000"/>
               <w:right w:val="single" w:sz="4" w:space="0" w:color="000000"/>
@@ -1641,7 +1681,7 @@
         </w:tc>
         <w:tc>
           <w:tcPr>
-            <w:tcW w:w="1842" w:type="dxa"/>
+            <w:tcW w:w="1844" w:type="dxa"/>
             <w:tcBorders>
               <w:bottom w:val="single" w:sz="4" w:space="0" w:color="000000"/>
               <w:right w:val="single" w:sz="4" w:space="0" w:color="000000"/>
@@ -1674,7 +1714,7 @@
         </w:tc>
         <w:tc>
           <w:tcPr>
-            <w:tcW w:w="1342" w:type="dxa"/>
+            <w:tcW w:w="1340" w:type="dxa"/>
             <w:tcBorders>
               <w:bottom w:val="single" w:sz="4" w:space="0" w:color="000000"/>
               <w:right w:val="single" w:sz="4" w:space="0" w:color="000000"/>
@@ -3156,6 +3196,504 @@
     </w:p>
     <w:p>
       <w:pPr>
+        <w:pStyle w:val="ListParagraph"/>
+        <w:numPr>
+          <w:ilvl w:val="0"/>
+          <w:numId w:val="0"/>
+        </w:numPr>
+        <w:spacing w:before="0" w:after="0"/>
+        <w:ind w:hanging="437" w:left="851"/>
+        <w:rPr>
+          <w:rFonts w:ascii="times new roman" w:hAnsi="times new roman"/>
+          <w:sz w:val="20"/>
+          <w:szCs w:val="20"/>
+          <w:lang w:val="sv-SE"/>
+        </w:rPr>
+      </w:pPr>
+      <w:r>
+        <w:rPr>
+          <w:rFonts w:ascii="times new roman" w:hAnsi="times new roman"/>
+          <w:sz w:val="20"/>
+          <w:szCs w:val="20"/>
+          <w:lang w:val="sv-SE"/>
+        </w:rPr>
+        <w:t>Estimasi nilai mitra (sepanjang memungkinkan):</w:t>
+      </w:r>
+    </w:p>
+    <w:tbl>
+      <w:tblPr>
+        <w:tblW w:w="5000" w:type="pct"/>
+        <w:jc w:val="left"/>
+        <w:tblInd w:w="0" w:type="dxa"/>
+        <w:tblLayout w:type="fixed"/>
+        <w:tblCellMar>
+          <w:top w:w="0" w:type="dxa"/>
+          <w:left w:w="7" w:type="dxa"/>
+          <w:bottom w:w="0" w:type="dxa"/>
+          <w:right w:w="7" w:type="dxa"/>
+        </w:tblCellMar>
+      </w:tblPr>
+      <w:tblGrid>
+        <w:gridCol w:w="2339"/>
+        <w:gridCol w:w="2340"/>
+        <w:gridCol w:w="2340"/>
+        <w:gridCol w:w="2340"/>
+      </w:tblGrid>
+      <w:tr>
+        <w:trPr/>
+        <w:tc>
+          <w:tcPr>
+            <w:tcW w:w="2339" w:type="dxa"/>
+            <w:tcBorders>
+              <w:top w:val="single" w:sz="6" w:space="0" w:color="000000"/>
+              <w:left w:val="single" w:sz="6" w:space="0" w:color="000000"/>
+              <w:bottom w:val="single" w:sz="6" w:space="0" w:color="B2B2B2"/>
+              <w:right w:val="single" w:sz="6" w:space="0" w:color="B2B2B2"/>
+            </w:tcBorders>
+            <w:shd w:fill="CCCCCC" w:val="clear"/>
+            <w:vAlign w:val="center"/>
+          </w:tcPr>
+          <w:p>
+            <w:pPr>
+              <w:pStyle w:val="TableContents"/>
+              <w:spacing w:before="0" w:after="200"/>
+              <w:jc w:val="center"/>
+              <w:rPr>
+                <w:rFonts w:ascii="Liberation Serif" w:hAnsi="Liberation Serif"/>
+                <w:b w:val="false"/>
+                <w:bCs w:val="false"/>
+                <w:i w:val="false"/>
+                <w:i w:val="false"/>
+                <w:iCs w:val="false"/>
+                <w:strike w:val="false"/>
+                <w:dstrike w:val="false"/>
+                <w:outline w:val="false"/>
+                <w:shadow w:val="false"/>
+                <w:color w:val="000000"/>
+                <w:sz w:val="24"/>
+                <w:szCs w:val="24"/>
+                <w:u w:val="none"/>
+              </w:rPr>
+            </w:pPr>
+            <w:r>
+              <w:rPr>
+                <w:rFonts w:ascii="Liberation Serif" w:hAnsi="Liberation Serif"/>
+                <w:b w:val="false"/>
+                <w:bCs w:val="false"/>
+                <w:i w:val="false"/>
+                <w:iCs w:val="false"/>
+                <w:strike w:val="false"/>
+                <w:dstrike w:val="false"/>
+                <w:outline w:val="false"/>
+                <w:shadow w:val="false"/>
+                <w:color w:val="000000"/>
+                <w:sz w:val="24"/>
+                <w:szCs w:val="24"/>
+                <w:u w:val="none"/>
+              </w:rPr>
+              <w:t>Proyek</w:t>
+            </w:r>
+          </w:p>
+        </w:tc>
+        <w:tc>
+          <w:tcPr>
+            <w:tcW w:w="2340" w:type="dxa"/>
+            <w:tcBorders>
+              <w:top w:val="single" w:sz="6" w:space="0" w:color="000000"/>
+              <w:bottom w:val="single" w:sz="6" w:space="0" w:color="B2B2B2"/>
+              <w:right w:val="single" w:sz="6" w:space="0" w:color="B2B2B2"/>
+            </w:tcBorders>
+            <w:shd w:fill="CCCCCC" w:val="clear"/>
+            <w:vAlign w:val="center"/>
+          </w:tcPr>
+          <w:p>
+            <w:pPr>
+              <w:pStyle w:val="TableContents"/>
+              <w:spacing w:before="0" w:after="200"/>
+              <w:jc w:val="center"/>
+              <w:rPr>
+                <w:rFonts w:ascii="Liberation Serif" w:hAnsi="Liberation Serif"/>
+                <w:b w:val="false"/>
+                <w:bCs w:val="false"/>
+                <w:i w:val="false"/>
+                <w:i w:val="false"/>
+                <w:iCs w:val="false"/>
+                <w:strike w:val="false"/>
+                <w:dstrike w:val="false"/>
+                <w:outline w:val="false"/>
+                <w:shadow w:val="false"/>
+                <w:color w:val="000000"/>
+                <w:sz w:val="24"/>
+                <w:szCs w:val="24"/>
+                <w:u w:val="none"/>
+              </w:rPr>
+            </w:pPr>
+            <w:r>
+              <w:rPr>
+                <w:rFonts w:ascii="Liberation Serif" w:hAnsi="Liberation Serif"/>
+                <w:b w:val="false"/>
+                <w:bCs w:val="false"/>
+                <w:i w:val="false"/>
+                <w:iCs w:val="false"/>
+                <w:strike w:val="false"/>
+                <w:dstrike w:val="false"/>
+                <w:outline w:val="false"/>
+                <w:shadow w:val="false"/>
+                <w:color w:val="000000"/>
+                <w:sz w:val="24"/>
+                <w:szCs w:val="24"/>
+                <w:u w:val="none"/>
+              </w:rPr>
+              <w:t>Nilai Total Proyek</w:t>
+            </w:r>
+          </w:p>
+        </w:tc>
+        <w:tc>
+          <w:tcPr>
+            <w:tcW w:w="2340" w:type="dxa"/>
+            <w:tcBorders>
+              <w:top w:val="single" w:sz="6" w:space="0" w:color="000000"/>
+              <w:bottom w:val="single" w:sz="6" w:space="0" w:color="B2B2B2"/>
+              <w:right w:val="single" w:sz="6" w:space="0" w:color="B2B2B2"/>
+            </w:tcBorders>
+            <w:shd w:fill="CCCCCC" w:val="clear"/>
+            <w:vAlign w:val="center"/>
+          </w:tcPr>
+          <w:p>
+            <w:pPr>
+              <w:pStyle w:val="TableContents"/>
+              <w:spacing w:before="0" w:after="200"/>
+              <w:jc w:val="center"/>
+              <w:rPr>
+                <w:rFonts w:ascii="Liberation Serif" w:hAnsi="Liberation Serif"/>
+                <w:b w:val="false"/>
+                <w:bCs w:val="false"/>
+                <w:i w:val="false"/>
+                <w:i w:val="false"/>
+                <w:iCs w:val="false"/>
+                <w:strike w:val="false"/>
+                <w:dstrike w:val="false"/>
+                <w:outline w:val="false"/>
+                <w:shadow w:val="false"/>
+                <w:color w:val="000000"/>
+                <w:sz w:val="24"/>
+                <w:szCs w:val="24"/>
+                <w:u w:val="none"/>
+              </w:rPr>
+            </w:pPr>
+            <w:r>
+              <w:rPr>
+                <w:rFonts w:ascii="Liberation Serif" w:hAnsi="Liberation Serif"/>
+                <w:b w:val="false"/>
+                <w:bCs w:val="false"/>
+                <w:i w:val="false"/>
+                <w:iCs w:val="false"/>
+                <w:strike w:val="false"/>
+                <w:dstrike w:val="false"/>
+                <w:outline w:val="false"/>
+                <w:shadow w:val="false"/>
+                <w:color w:val="000000"/>
+                <w:sz w:val="24"/>
+                <w:szCs w:val="24"/>
+                <w:u w:val="none"/>
+              </w:rPr>
+              <w:t>Margin Telkom + Connectivity</w:t>
+            </w:r>
+          </w:p>
+        </w:tc>
+        <w:tc>
+          <w:tcPr>
+            <w:tcW w:w="2340" w:type="dxa"/>
+            <w:tcBorders>
+              <w:top w:val="single" w:sz="6" w:space="0" w:color="000000"/>
+              <w:left w:val="single" w:sz="6" w:space="0" w:color="B2B2B2"/>
+              <w:bottom w:val="single" w:sz="6" w:space="0" w:color="B2B2B2"/>
+              <w:right w:val="single" w:sz="6" w:space="0" w:color="000000"/>
+            </w:tcBorders>
+            <w:shd w:fill="CCCCCC" w:val="clear"/>
+            <w:vAlign w:val="center"/>
+          </w:tcPr>
+          <w:p>
+            <w:pPr>
+              <w:pStyle w:val="TableContents"/>
+              <w:spacing w:before="0" w:after="200"/>
+              <w:jc w:val="center"/>
+              <w:rPr>
+                <w:rFonts w:ascii="Liberation Serif" w:hAnsi="Liberation Serif"/>
+                <w:b w:val="false"/>
+                <w:bCs w:val="false"/>
+                <w:i w:val="false"/>
+                <w:i w:val="false"/>
+                <w:iCs w:val="false"/>
+                <w:strike w:val="false"/>
+                <w:dstrike w:val="false"/>
+                <w:outline w:val="false"/>
+                <w:shadow w:val="false"/>
+                <w:color w:val="000000"/>
+                <w:sz w:val="24"/>
+                <w:szCs w:val="24"/>
+                <w:u w:val="none"/>
+              </w:rPr>
+            </w:pPr>
+            <w:r>
+              <w:rPr>
+                <w:rFonts w:ascii="Liberation Serif" w:hAnsi="Liberation Serif"/>
+                <w:b w:val="false"/>
+                <w:bCs w:val="false"/>
+                <w:i w:val="false"/>
+                <w:iCs w:val="false"/>
+                <w:strike w:val="false"/>
+                <w:dstrike w:val="false"/>
+                <w:outline w:val="false"/>
+                <w:shadow w:val="false"/>
+                <w:color w:val="000000"/>
+                <w:sz w:val="24"/>
+                <w:szCs w:val="24"/>
+                <w:u w:val="none"/>
+              </w:rPr>
+              <w:t>Revenue Total CPE</w:t>
+            </w:r>
+          </w:p>
+        </w:tc>
+      </w:tr>
+      <w:tr>
+        <w:trPr/>
+        <w:tc>
+          <w:tcPr>
+            <w:tcW w:w="2339" w:type="dxa"/>
+            <w:tcBorders>
+              <w:top w:val="double" w:sz="2" w:space="0" w:color="000000"/>
+              <w:left w:val="single" w:sz="6" w:space="0" w:color="000000"/>
+              <w:bottom w:val="single" w:sz="6" w:space="0" w:color="000000"/>
+              <w:right w:val="single" w:sz="6" w:space="0" w:color="B2B2B2"/>
+            </w:tcBorders>
+            <w:vAlign w:val="center"/>
+          </w:tcPr>
+          <w:p>
+            <w:pPr>
+              <w:pStyle w:val="TableContents"/>
+              <w:spacing w:before="0" w:after="200"/>
+              <w:jc w:val="center"/>
+              <w:rPr>
+                <w:rFonts w:ascii="Liberation Serif" w:hAnsi="Liberation Serif"/>
+                <w:b/>
+                <w:bCs/>
+                <w:i w:val="false"/>
+                <w:i w:val="false"/>
+                <w:iCs w:val="false"/>
+                <w:strike w:val="false"/>
+                <w:dstrike w:val="false"/>
+                <w:outline w:val="false"/>
+                <w:shadow w:val="false"/>
+                <w:color w:val="000000"/>
+                <w:sz w:val="20"/>
+                <w:szCs w:val="20"/>
+                <w:u w:val="none"/>
+              </w:rPr>
+            </w:pPr>
+            <w:r>
+              <w:rPr>
+                <w:rFonts w:ascii="Liberation Serif" w:hAnsi="Liberation Serif"/>
+                <w:b/>
+                <w:bCs/>
+                <w:i w:val="false"/>
+                <w:iCs w:val="false"/>
+                <w:strike w:val="false"/>
+                <w:dstrike w:val="false"/>
+                <w:outline w:val="false"/>
+                <w:shadow w:val="false"/>
+                <w:color w:val="000000"/>
+                <w:sz w:val="20"/>
+                <w:szCs w:val="20"/>
+                <w:u w:val="none"/>
+              </w:rPr>
+              <w:t>${lop_judul_projek}</w:t>
+            </w:r>
+          </w:p>
+        </w:tc>
+        <w:tc>
+          <w:tcPr>
+            <w:tcW w:w="2340" w:type="dxa"/>
+            <w:tcBorders>
+              <w:top w:val="double" w:sz="2" w:space="0" w:color="000000"/>
+              <w:bottom w:val="single" w:sz="6" w:space="0" w:color="000000"/>
+              <w:right w:val="single" w:sz="6" w:space="0" w:color="B2B2B2"/>
+            </w:tcBorders>
+            <w:vAlign w:val="center"/>
+          </w:tcPr>
+          <w:p>
+            <w:pPr>
+              <w:pStyle w:val="TableContents"/>
+              <w:spacing w:before="0" w:after="200"/>
+              <w:jc w:val="center"/>
+              <w:rPr>
+                <w:rFonts w:ascii="Liberation Serif" w:hAnsi="Liberation Serif"/>
+                <w:b/>
+                <w:bCs/>
+                <w:i w:val="false"/>
+                <w:i w:val="false"/>
+                <w:iCs w:val="false"/>
+                <w:strike w:val="false"/>
+                <w:dstrike w:val="false"/>
+                <w:outline w:val="false"/>
+                <w:shadow w:val="false"/>
+                <w:color w:val="000000"/>
+                <w:sz w:val="20"/>
+                <w:szCs w:val="20"/>
+                <w:u w:val="none"/>
+              </w:rPr>
+            </w:pPr>
+            <w:r>
+              <w:rPr>
+                <w:rFonts w:ascii="Liberation Serif" w:hAnsi="Liberation Serif"/>
+                <w:b/>
+                <w:bCs/>
+                <w:i w:val="false"/>
+                <w:iCs w:val="false"/>
+                <w:strike w:val="false"/>
+                <w:dstrike w:val="false"/>
+                <w:outline w:val="false"/>
+                <w:shadow w:val="false"/>
+                <w:color w:val="000000"/>
+                <w:sz w:val="20"/>
+                <w:szCs w:val="20"/>
+                <w:u w:val="none"/>
+              </w:rPr>
+            </w:r>
+          </w:p>
+        </w:tc>
+        <w:tc>
+          <w:tcPr>
+            <w:tcW w:w="2340" w:type="dxa"/>
+            <w:tcBorders>
+              <w:top w:val="double" w:sz="2" w:space="0" w:color="000000"/>
+              <w:bottom w:val="single" w:sz="6" w:space="0" w:color="000000"/>
+              <w:right w:val="single" w:sz="6" w:space="0" w:color="B2B2B2"/>
+            </w:tcBorders>
+            <w:vAlign w:val="center"/>
+          </w:tcPr>
+          <w:p>
+            <w:pPr>
+              <w:pStyle w:val="TableContents"/>
+              <w:spacing w:before="0" w:after="200"/>
+              <w:jc w:val="center"/>
+              <w:rPr>
+                <w:rFonts w:ascii="Liberation Serif" w:hAnsi="Liberation Serif"/>
+                <w:b/>
+                <w:bCs/>
+                <w:i w:val="false"/>
+                <w:i w:val="false"/>
+                <w:iCs w:val="false"/>
+                <w:strike w:val="false"/>
+                <w:dstrike w:val="false"/>
+                <w:outline w:val="false"/>
+                <w:shadow w:val="false"/>
+                <w:color w:val="000000"/>
+                <w:sz w:val="20"/>
+                <w:szCs w:val="20"/>
+                <w:u w:val="none"/>
+              </w:rPr>
+            </w:pPr>
+            <w:r>
+              <w:rPr>
+                <w:rFonts w:ascii="Liberation Serif" w:hAnsi="Liberation Serif"/>
+                <w:b/>
+                <w:bCs/>
+                <w:i w:val="false"/>
+                <w:iCs w:val="false"/>
+                <w:strike w:val="false"/>
+                <w:dstrike w:val="false"/>
+                <w:outline w:val="false"/>
+                <w:shadow w:val="false"/>
+                <w:color w:val="000000"/>
+                <w:sz w:val="20"/>
+                <w:szCs w:val="20"/>
+                <w:u w:val="none"/>
+              </w:rPr>
+            </w:r>
+          </w:p>
+        </w:tc>
+        <w:tc>
+          <w:tcPr>
+            <w:tcW w:w="2340" w:type="dxa"/>
+            <w:tcBorders>
+              <w:top w:val="double" w:sz="2" w:space="0" w:color="000000"/>
+              <w:left w:val="single" w:sz="6" w:space="0" w:color="B2B2B2"/>
+              <w:bottom w:val="single" w:sz="6" w:space="0" w:color="000000"/>
+              <w:right w:val="single" w:sz="6" w:space="0" w:color="000000"/>
+            </w:tcBorders>
+            <w:vAlign w:val="center"/>
+          </w:tcPr>
+          <w:p>
+            <w:pPr>
+              <w:pStyle w:val="TableContents"/>
+              <w:spacing w:before="0" w:after="200"/>
+              <w:jc w:val="center"/>
+              <w:rPr>
+                <w:rFonts w:ascii="Liberation Serif" w:hAnsi="Liberation Serif"/>
+                <w:b/>
+                <w:bCs/>
+                <w:i w:val="false"/>
+                <w:i w:val="false"/>
+                <w:iCs w:val="false"/>
+                <w:strike w:val="false"/>
+                <w:dstrike w:val="false"/>
+                <w:outline w:val="false"/>
+                <w:shadow w:val="false"/>
+                <w:color w:val="000000"/>
+                <w:sz w:val="20"/>
+                <w:szCs w:val="20"/>
+                <w:u w:val="none"/>
+              </w:rPr>
+            </w:pPr>
+            <w:r>
+              <w:rPr>
+                <w:rFonts w:ascii="Liberation Serif" w:hAnsi="Liberation Serif"/>
+                <w:b/>
+                <w:bCs/>
+                <w:i w:val="false"/>
+                <w:iCs w:val="false"/>
+                <w:strike w:val="false"/>
+                <w:dstrike w:val="false"/>
+                <w:outline w:val="false"/>
+                <w:shadow w:val="false"/>
+                <w:color w:val="000000"/>
+                <w:sz w:val="20"/>
+                <w:szCs w:val="20"/>
+                <w:u w:val="none"/>
+              </w:rPr>
+            </w:r>
+          </w:p>
+        </w:tc>
+      </w:tr>
+    </w:tbl>
+    <w:p>
+      <w:pPr>
+        <w:pStyle w:val="ListParagraph"/>
+        <w:numPr>
+          <w:ilvl w:val="0"/>
+          <w:numId w:val="0"/>
+        </w:numPr>
+        <w:spacing w:before="0" w:after="0"/>
+        <w:ind w:hanging="437" w:left="851"/>
+        <w:rPr>
+          <w:rFonts w:ascii="times new roman" w:hAnsi="times new roman"/>
+          <w:sz w:val="20"/>
+          <w:szCs w:val="20"/>
+          <w:lang w:val="sv-SE"/>
+        </w:rPr>
+      </w:pPr>
+      <w:r>
+        <w:rPr>
+          <w:rFonts w:ascii="times new roman" w:hAnsi="times new roman"/>
+          <w:sz w:val="20"/>
+          <w:szCs w:val="20"/>
+          <w:lang w:val="sv-SE"/>
+        </w:rPr>
+      </w:r>
+    </w:p>
+    <w:p>
+      <w:pPr>
         <w:pStyle w:val="Normal"/>
         <w:spacing w:before="0" w:after="0"/>
         <w:ind w:hanging="0" w:left="851"/>
@@ -3729,27 +4267,7 @@
                 <w:szCs w:val="20"/>
                 <w:lang w:val="fr-FR"/>
               </w:rPr>
-              <w:t>${p1_</w:t>
-            </w:r>
-            <w:r>
-              <w:rPr>
-                <w:rFonts w:ascii="times new roman" w:hAnsi="times new roman"/>
-                <w:b/>
-                <w:sz w:val="20"/>
-                <w:szCs w:val="20"/>
-                <w:lang w:val="fr-FR"/>
-              </w:rPr>
-              <w:t>mgr_</w:t>
-            </w:r>
-            <w:r>
-              <w:rPr>
-                <w:rFonts w:ascii="times new roman" w:hAnsi="times new roman"/>
-                <w:b/>
-                <w:sz w:val="20"/>
-                <w:szCs w:val="20"/>
-                <w:lang w:val="fr-FR"/>
-              </w:rPr>
-              <w:t>pemeriksa}</w:t>
+              <w:t>${p1_mgr_pemeriksa}</w:t>
             </w:r>
           </w:p>
         </w:tc>

</xml_diff>